<commit_message>
RTM update. Removed WMIv1 details.
</commit_message>
<xml_diff>
--- a/labs/Word/Getting Started with the Team Foundation Server 2017 Virtual Machine.docx
+++ b/labs/Word/Getting Started with the Team Foundation Server 2017 Virtual Machine.docx
@@ -975,7 +975,13 @@
         <w:t>7</w:t>
       </w:r>
       <w:r>
-        <w:t xml:space="preserve"> Application Lifecycle Management Virtual Machine is a single virtual machine image that contains fully installed and configured copies of the software listed below. This virtual machine requires Hyper-V, and can be used with Windows Server 2008 R2 SP1, Windows 8 (SLAT-capable </w:t>
+        <w:t xml:space="preserve"> Application Lifecycle Management Virtual Machine is a single virtual machine image that contains fully installed and configured copies of the software listed below. This virtual machine requires Hyper-V, and can be used </w:t>
+      </w:r>
+      <w:r>
+        <w:t>with</w:t>
+      </w:r>
+      <w:r>
+        <w:t xml:space="preserve"> Windows 8 (SLAT-capable </w:t>
       </w:r>
       <w:r>
         <w:t>processor</w:t>
@@ -1086,7 +1092,10 @@
         <w:t>Microsoft SQL Server 2016</w:t>
       </w:r>
       <w:r>
-        <w:t xml:space="preserve"> Standard</w:t>
+        <w:t xml:space="preserve"> </w:t>
+      </w:r>
+      <w:r>
+        <w:t>Express</w:t>
       </w:r>
     </w:p>
     <w:p>
@@ -1134,7 +1143,13 @@
     </w:p>
     <w:p>
       <w:r>
-        <w:t xml:space="preserve">If you choose to activate your virtual machine, it will begin a 180-day trial of Windows Server 2012 Standard Evaluation. After the 180 days is over you will need to stop using this virtual machine.  </w:t>
+        <w:t>If you choose to activate your virtual machine, it will begin a 180-day trial of Windows Server 201</w:t>
+      </w:r>
+      <w:r>
+        <w:t>6</w:t>
+      </w:r>
+      <w:r>
+        <w:t xml:space="preserve"> Standard Evaluation. After the 180 days is over you will need to stop using this virtual machine.  </w:t>
       </w:r>
     </w:p>
     <w:p>
@@ -1184,10 +1199,7 @@
       </w:pPr>
       <w:bookmarkStart w:id="4" w:name="_Toc476079808"/>
       <w:r>
-        <w:t>Labs/</w:t>
-      </w:r>
-      <w:r>
-        <w:t>Demo Scripts</w:t>
+        <w:t>Labs/Demo Scripts</w:t>
       </w:r>
       <w:bookmarkEnd w:id="4"/>
     </w:p>
@@ -1201,13 +1213,7 @@
         </w:r>
       </w:hyperlink>
       <w:r>
-        <w:t>. These hands-on-labs provide a guided experience for you to learn about the new application lifecycle management capabilities of Visual Studio 201</w:t>
-      </w:r>
-      <w:r>
-        <w:t>7</w:t>
-      </w:r>
-      <w:r>
-        <w:t>, as well as application lifecycle management features which have been introduced since Visual Studio 2010.</w:t>
+        <w:t>. These hands-on-labs provide a guided experience for you to learn about the new application lifecycle management capabilities of Visual Studio 2017, as well as application lifecycle management features which have been introduced since Visual Studio 2010.</w:t>
       </w:r>
     </w:p>
     <w:p>
@@ -1222,25 +1228,7 @@
     </w:p>
     <w:p>
       <w:r>
-        <w:t xml:space="preserve">You will want to provide as much RAM as possible to this virtual machine. A minimum of </w:t>
-      </w:r>
-      <w:r>
-        <w:t>8</w:t>
-      </w:r>
-      <w:r>
-        <w:t>GB is suggested. But you should not allocate all of your physical memory to a virtual machine or you can “starve” your host machine of the RAM it needs to complete other tasks. For example, if you have 1</w:t>
-      </w:r>
-      <w:r>
-        <w:t>6</w:t>
-      </w:r>
-      <w:r>
-        <w:t>GB of physical memory on your computer then a good allocation for your virtual ma</w:t>
-      </w:r>
-      <w:r>
-        <w:t>chine might be 12</w:t>
-      </w:r>
-      <w:r>
-        <w:t xml:space="preserve">GB. This can be a process of trial and error. </w:t>
+        <w:t xml:space="preserve">You will want to provide as much RAM as possible to this virtual machine. A minimum of 8GB is suggested. But you should not allocate all of your physical memory to a virtual machine or you can “starve” your host machine of the RAM it needs to complete other tasks. For example, if you have 16GB of physical memory on your computer then a good allocation for your virtual machine might be 12GB. This can be a process of trial and error. </w:t>
       </w:r>
     </w:p>
     <w:p>
@@ -1295,8 +1283,8 @@
         <w:tblLook w:val="04A0" w:firstRow="1" w:lastRow="0" w:firstColumn="1" w:lastColumn="0" w:noHBand="0" w:noVBand="1"/>
       </w:tblPr>
       <w:tblGrid>
-        <w:gridCol w:w="3216"/>
-        <w:gridCol w:w="6144"/>
+        <w:gridCol w:w="3316"/>
+        <w:gridCol w:w="6044"/>
       </w:tblGrid>
       <w:tr>
         <w:tc>
@@ -1380,10 +1368,6 @@
               <w:spacing w:after="0"/>
             </w:pPr>
             <w:r>
-              <w:t>Microsoft Windows® Server 2008 R2 with the Hyper-V role enabled</w:t>
-            </w:r>
-            <w:r>
-              <w:br/>
               <w:t>Microsoft Windows® Server 2012 with the Hyper-V role enabled</w:t>
             </w:r>
             <w:r>
@@ -1580,10 +1564,7 @@
               <w:t xml:space="preserve">80 GB (more if using </w:t>
             </w:r>
             <w:r>
-              <w:t>checkpoint</w:t>
-            </w:r>
-            <w:r>
-              <w:t>s</w:t>
+              <w:t>checkpoints</w:t>
             </w:r>
             <w:r>
               <w:t>).</w:t>
@@ -1915,8 +1896,36 @@
             <w:r>
               <w:rPr>
                 <w:rFonts w:cstheme="minorHAnsi"/>
-              </w:rPr>
-              <w:t>If you are going to import to a Windows Server 2008 R2 machine, move the VHD file from the WMIv2\Virtual Hard Disks folder to the WMIv1\Virtual Hard Disks folder.</w:t>
+                <w:color w:val="000000"/>
+              </w:rPr>
+              <w:t xml:space="preserve">Use the </w:t>
+            </w:r>
+            <w:r>
+              <w:rPr>
+                <w:rFonts w:cstheme="minorHAnsi"/>
+                <w:b/>
+                <w:color w:val="000000"/>
+              </w:rPr>
+              <w:t>Browse</w:t>
+            </w:r>
+            <w:r>
+              <w:rPr>
+                <w:rFonts w:cstheme="minorHAnsi"/>
+                <w:color w:val="000000"/>
+              </w:rPr>
+              <w:t xml:space="preserve"> button to select the folder where the </w:t>
+            </w:r>
+            <w:r>
+              <w:rPr>
+                <w:rFonts w:cstheme="minorHAnsi"/>
+              </w:rPr>
+              <w:t>virtual</w:t>
+            </w:r>
+            <w:r>
+              <w:rPr>
+                <w:rFonts w:cstheme="minorHAnsi"/>
+              </w:rPr>
+              <w:t xml:space="preserve"> machine package was extracted.</w:t>
             </w:r>
           </w:p>
           <w:p>
@@ -1934,114 +1943,123 @@
             <w:r>
               <w:rPr>
                 <w:rFonts w:cstheme="minorHAnsi"/>
-                <w:color w:val="000000"/>
-              </w:rPr>
-              <w:t xml:space="preserve">Use the </w:t>
+              </w:rPr>
+              <w:t xml:space="preserve">Click </w:t>
             </w:r>
             <w:r>
               <w:rPr>
                 <w:rFonts w:cstheme="minorHAnsi"/>
                 <w:b/>
-                <w:color w:val="000000"/>
-              </w:rPr>
-              <w:t>Browse</w:t>
-            </w:r>
-            <w:r>
-              <w:rPr>
-                <w:rFonts w:cstheme="minorHAnsi"/>
-                <w:color w:val="000000"/>
-              </w:rPr>
-              <w:t xml:space="preserve"> button to select the folder where the </w:t>
-            </w:r>
-            <w:r>
-              <w:rPr>
-                <w:rFonts w:cstheme="minorHAnsi"/>
-              </w:rPr>
-              <w:t xml:space="preserve">virtual machine package was extracted. Keep default settings. Browse to either the </w:t>
-            </w:r>
-            <w:r>
-              <w:rPr>
-                <w:rFonts w:cstheme="minorHAnsi"/>
-                <w:b/>
-              </w:rPr>
-              <w:t>“WMIv1</w:t>
-            </w:r>
-            <w:r>
-              <w:rPr>
-                <w:rFonts w:cstheme="minorHAnsi"/>
-              </w:rPr>
-              <w:t>”</w:t>
-            </w:r>
-            <w:r>
-              <w:rPr>
-                <w:rFonts w:cstheme="minorHAnsi"/>
-                <w:b/>
-              </w:rPr>
-              <w:t xml:space="preserve"> </w:t>
-            </w:r>
-            <w:r>
-              <w:rPr>
-                <w:rFonts w:cstheme="minorHAnsi"/>
-              </w:rPr>
-              <w:t>or</w:t>
-            </w:r>
-            <w:r>
-              <w:rPr>
-                <w:rFonts w:cstheme="minorHAnsi"/>
-                <w:b/>
-              </w:rPr>
-              <w:t xml:space="preserve"> </w:t>
-            </w:r>
-            <w:r>
-              <w:rPr>
-                <w:rFonts w:cstheme="minorHAnsi"/>
-              </w:rPr>
-              <w:t>“</w:t>
-            </w:r>
-            <w:r>
-              <w:rPr>
-                <w:rFonts w:cstheme="minorHAnsi"/>
-                <w:b/>
-              </w:rPr>
-              <w:t>WMIv2</w:t>
-            </w:r>
-            <w:r>
-              <w:rPr>
-                <w:rFonts w:cstheme="minorHAnsi"/>
-              </w:rPr>
-              <w:t xml:space="preserve">” folder depending upon if you are going to import to Server 2008 R2 </w:t>
-            </w:r>
-            <w:r>
-              <w:rPr>
-                <w:rFonts w:cstheme="minorHAnsi"/>
-              </w:rPr>
-              <w:t>or</w:t>
-            </w:r>
-            <w:r>
-              <w:rPr>
-                <w:rFonts w:cstheme="minorHAnsi"/>
-              </w:rPr>
-              <w:t xml:space="preserve"> Windows8.1/Server 2012 R2</w:t>
-            </w:r>
-            <w:r>
-              <w:rPr>
-                <w:rFonts w:cstheme="minorHAnsi"/>
-              </w:rPr>
-              <w:t xml:space="preserve"> (or later)</w:t>
-            </w:r>
-            <w:r>
-              <w:rPr>
-                <w:rFonts w:cstheme="minorHAnsi"/>
-              </w:rPr>
-              <w:t xml:space="preserve">, </w:t>
-            </w:r>
-            <w:bookmarkStart w:id="8" w:name="_GoBack"/>
-            <w:bookmarkEnd w:id="8"/>
-            <w:r>
-              <w:rPr>
-                <w:rFonts w:cstheme="minorHAnsi"/>
-              </w:rPr>
-              <w:t>respectively.</w:t>
+              </w:rPr>
+              <w:t>Select Folder</w:t>
+            </w:r>
+            <w:r>
+              <w:rPr>
+                <w:rFonts w:cstheme="minorHAnsi"/>
+              </w:rPr>
+              <w:t xml:space="preserve"> when you have browsed to this path.</w:t>
+            </w:r>
+            <w:r>
+              <w:rPr>
+                <w:rFonts w:cstheme="minorHAnsi"/>
+              </w:rPr>
+              <w:br/>
+            </w:r>
+            <w:r>
+              <w:rPr>
+                <w:noProof/>
+              </w:rPr>
+              <w:drawing>
+                <wp:inline distT="0" distB="0" distL="0" distR="0" wp14:anchorId="6863F60E" wp14:editId="11D453C2">
+                  <wp:extent cx="3123211" cy="1305182"/>
+                  <wp:effectExtent l="0" t="0" r="1270" b="9525"/>
+                  <wp:docPr id="4" name="Picture 4"/>
+                  <wp:cNvGraphicFramePr>
+                    <a:graphicFrameLocks xmlns:a="http://schemas.openxmlformats.org/drawingml/2006/main" noChangeAspect="1"/>
+                  </wp:cNvGraphicFramePr>
+                  <a:graphic xmlns:a="http://schemas.openxmlformats.org/drawingml/2006/main">
+                    <a:graphicData uri="http://schemas.openxmlformats.org/drawingml/2006/picture">
+                      <pic:pic xmlns:pic="http://schemas.openxmlformats.org/drawingml/2006/picture">
+                        <pic:nvPicPr>
+                          <pic:cNvPr id="1" name=""/>
+                          <pic:cNvPicPr/>
+                        </pic:nvPicPr>
+                        <pic:blipFill>
+                          <a:blip r:embed="rId6"/>
+                          <a:stretch>
+                            <a:fillRect/>
+                          </a:stretch>
+                        </pic:blipFill>
+                        <pic:spPr>
+                          <a:xfrm>
+                            <a:off x="0" y="0"/>
+                            <a:ext cx="3147954" cy="1315522"/>
+                          </a:xfrm>
+                          <a:prstGeom prst="rect">
+                            <a:avLst/>
+                          </a:prstGeom>
+                        </pic:spPr>
+                      </pic:pic>
+                    </a:graphicData>
+                  </a:graphic>
+                </wp:inline>
+              </w:drawing>
+            </w:r>
+          </w:p>
+          <w:p>
+            <w:pPr>
+              <w:pStyle w:val="ListParagraph"/>
+              <w:ind w:left="540"/>
+              <w:rPr>
+                <w:rFonts w:cstheme="minorHAnsi"/>
+              </w:rPr>
+            </w:pPr>
+            <w:r>
+              <w:rPr>
+                <w:noProof/>
+              </w:rPr>
+              <w:lastRenderedPageBreak/>
+              <w:drawing>
+                <wp:inline distT="0" distB="0" distL="0" distR="0" wp14:anchorId="521E12A4" wp14:editId="05AFBFE8">
+                  <wp:extent cx="3152759" cy="1514104"/>
+                  <wp:effectExtent l="0" t="0" r="0" b="0"/>
+                  <wp:docPr id="1" name="Picture 1"/>
+                  <wp:cNvGraphicFramePr>
+                    <a:graphicFrameLocks xmlns:a="http://schemas.openxmlformats.org/drawingml/2006/main" noChangeAspect="1"/>
+                  </wp:cNvGraphicFramePr>
+                  <a:graphic xmlns:a="http://schemas.openxmlformats.org/drawingml/2006/main">
+                    <a:graphicData uri="http://schemas.openxmlformats.org/drawingml/2006/picture">
+                      <pic:pic xmlns:pic="http://schemas.openxmlformats.org/drawingml/2006/picture">
+                        <pic:nvPicPr>
+                          <pic:cNvPr id="1" name=""/>
+                          <pic:cNvPicPr/>
+                        </pic:nvPicPr>
+                        <pic:blipFill>
+                          <a:blip r:embed="rId7"/>
+                          <a:stretch>
+                            <a:fillRect/>
+                          </a:stretch>
+                        </pic:blipFill>
+                        <pic:spPr>
+                          <a:xfrm>
+                            <a:off x="0" y="0"/>
+                            <a:ext cx="3171084" cy="1522904"/>
+                          </a:xfrm>
+                          <a:prstGeom prst="rect">
+                            <a:avLst/>
+                          </a:prstGeom>
+                        </pic:spPr>
+                      </pic:pic>
+                    </a:graphicData>
+                  </a:graphic>
+                </wp:inline>
+              </w:drawing>
+            </w:r>
+            <w:r>
+              <w:rPr>
+                <w:rFonts w:cstheme="minorHAnsi"/>
+              </w:rPr>
+              <w:br/>
             </w:r>
           </w:p>
           <w:p>
@@ -2054,89 +2072,53 @@
               <w:spacing w:after="200" w:line="276" w:lineRule="auto"/>
               <w:rPr>
                 <w:rFonts w:cstheme="minorHAnsi"/>
+                <w:color w:val="000000"/>
               </w:rPr>
             </w:pPr>
             <w:r>
               <w:rPr>
                 <w:rFonts w:cstheme="minorHAnsi"/>
               </w:rPr>
-              <w:lastRenderedPageBreak/>
               <w:t xml:space="preserve">Click </w:t>
             </w:r>
+            <w:proofErr w:type="gramStart"/>
             <w:r>
               <w:rPr>
                 <w:rFonts w:cstheme="minorHAnsi"/>
                 <w:b/>
               </w:rPr>
-              <w:t>Select Folder</w:t>
-            </w:r>
-            <w:r>
-              <w:rPr>
-                <w:rFonts w:cstheme="minorHAnsi"/>
-              </w:rPr>
-              <w:t xml:space="preserve"> when you have browsed to this path.</w:t>
-            </w:r>
-            <w:r>
-              <w:rPr>
-                <w:rFonts w:cstheme="minorHAnsi"/>
-              </w:rPr>
-              <w:br/>
-            </w:r>
-            <w:r>
-              <w:rPr>
-                <w:rFonts w:cstheme="minorHAnsi"/>
-              </w:rPr>
-              <w:object w:dxaOrig="4995" w:dyaOrig="3750" w14:anchorId="2488C290">
-                <v:shapetype id="_x0000_t75" coordsize="21600,21600" o:spt="75" o:preferrelative="t" path="m@4@5l@4@11@9@11@9@5xe" filled="f" stroked="f">
-                  <v:stroke joinstyle="miter"/>
-                  <v:formulas>
-                    <v:f eqn="if lineDrawn pixelLineWidth 0"/>
-                    <v:f eqn="sum @0 1 0"/>
-                    <v:f eqn="sum 0 0 @1"/>
-                    <v:f eqn="prod @2 1 2"/>
-                    <v:f eqn="prod @3 21600 pixelWidth"/>
-                    <v:f eqn="prod @3 21600 pixelHeight"/>
-                    <v:f eqn="sum @0 0 1"/>
-                    <v:f eqn="prod @6 1 2"/>
-                    <v:f eqn="prod @7 21600 pixelWidth"/>
-                    <v:f eqn="sum @8 21600 0"/>
-                    <v:f eqn="prod @7 21600 pixelHeight"/>
-                    <v:f eqn="sum @10 21600 0"/>
-                  </v:formulas>
-                  <v:path o:extrusionok="f" gradientshapeok="t" o:connecttype="rect"/>
-                  <o:lock v:ext="edit" aspectratio="t"/>
-                </v:shapetype>
-                <v:shape id="_x0000_i1025" type="#_x0000_t75" style="width:249.75pt;height:187.5pt" o:ole="">
-                  <v:imagedata r:id="rId6" o:title=""/>
-                </v:shape>
-                <o:OLEObject Type="Embed" ProgID="PBrush" ShapeID="_x0000_i1025" DrawAspect="Content" ObjectID="_1549822080" r:id="rId7"/>
-              </w:object>
-            </w:r>
-          </w:p>
-          <w:p>
-            <w:pPr>
-              <w:pStyle w:val="ListParagraph"/>
-              <w:ind w:left="540"/>
-              <w:rPr>
-                <w:rFonts w:cstheme="minorHAnsi"/>
-              </w:rPr>
-            </w:pPr>
-            <w:r>
-              <w:rPr>
-                <w:rFonts w:cstheme="minorHAnsi"/>
-              </w:rPr>
-              <w:object w:dxaOrig="4980" w:dyaOrig="3105" w14:anchorId="2D9CE41B">
-                <v:shape id="_x0000_i1026" type="#_x0000_t75" style="width:249pt;height:155.25pt" o:ole="">
-                  <v:imagedata r:id="rId8" o:title=""/>
-                </v:shape>
-                <o:OLEObject Type="Embed" ProgID="PBrush" ShapeID="_x0000_i1026" DrawAspect="Content" ObjectID="_1549822081" r:id="rId9"/>
-              </w:object>
-            </w:r>
-            <w:r>
-              <w:rPr>
-                <w:rFonts w:cstheme="minorHAnsi"/>
-              </w:rPr>
-              <w:br/>
+              <w:t>Next</w:t>
+            </w:r>
+            <w:proofErr w:type="gramEnd"/>
+            <w:r>
+              <w:rPr>
+                <w:rFonts w:cstheme="minorHAnsi"/>
+                <w:b/>
+                <w:color w:val="000000"/>
+              </w:rPr>
+              <w:t xml:space="preserve"> </w:t>
+            </w:r>
+            <w:r>
+              <w:rPr>
+                <w:rFonts w:cstheme="minorHAnsi"/>
+                <w:color w:val="000000"/>
+              </w:rPr>
+              <w:t xml:space="preserve">through each remaining page of the import wizard, then </w:t>
+            </w:r>
+            <w:r>
+              <w:rPr>
+                <w:rFonts w:cstheme="minorHAnsi"/>
+                <w:b/>
+                <w:color w:val="000000"/>
+              </w:rPr>
+              <w:t>Finish</w:t>
+            </w:r>
+            <w:r>
+              <w:rPr>
+                <w:rFonts w:cstheme="minorHAnsi"/>
+                <w:color w:val="000000"/>
+              </w:rPr>
+              <w:t>, and wait for the import operation to complete.</w:t>
             </w:r>
           </w:p>
           <w:p>
@@ -2155,47 +2137,9 @@
             <w:r>
               <w:rPr>
                 <w:rFonts w:cstheme="minorHAnsi"/>
-              </w:rPr>
-              <w:t xml:space="preserve">Click </w:t>
-            </w:r>
-            <w:proofErr w:type="gramStart"/>
-            <w:r>
-              <w:rPr>
-                <w:rFonts w:cstheme="minorHAnsi"/>
-                <w:b/>
-              </w:rPr>
-              <w:t>Next</w:t>
-            </w:r>
-            <w:proofErr w:type="gramEnd"/>
-            <w:r>
-              <w:rPr>
-                <w:rFonts w:cstheme="minorHAnsi"/>
-                <w:b/>
                 <w:color w:val="000000"/>
               </w:rPr>
-              <w:t xml:space="preserve"> </w:t>
-            </w:r>
-            <w:r>
-              <w:rPr>
-                <w:rFonts w:cstheme="minorHAnsi"/>
-                <w:color w:val="000000"/>
-              </w:rPr>
-              <w:t xml:space="preserve">through each remaining page of the import wizard, then </w:t>
-            </w:r>
-            <w:r>
-              <w:rPr>
-                <w:rFonts w:cstheme="minorHAnsi"/>
-                <w:b/>
-                <w:color w:val="000000"/>
-              </w:rPr>
-              <w:t>Finish</w:t>
-            </w:r>
-            <w:r>
-              <w:rPr>
-                <w:rFonts w:cstheme="minorHAnsi"/>
-                <w:color w:val="000000"/>
-              </w:rPr>
-              <w:t>, and wait for the import operation to complete.</w:t>
+              <w:t>The new virtual machine will show up in your Virtual Machines list.</w:t>
             </w:r>
           </w:p>
           <w:p>
@@ -2216,7 +2160,22 @@
                 <w:rFonts w:cstheme="minorHAnsi"/>
                 <w:color w:val="000000"/>
               </w:rPr>
-              <w:t>The new virtual machine will show up in your Virtual Machines list.</w:t>
+              <w:t xml:space="preserve">Optionally, you can right-click this virtual machine to configure various </w:t>
+            </w:r>
+            <w:r>
+              <w:rPr>
+                <w:rFonts w:cstheme="minorHAnsi"/>
+                <w:b/>
+                <w:color w:val="000000"/>
+              </w:rPr>
+              <w:t xml:space="preserve">Settings. </w:t>
+            </w:r>
+            <w:r>
+              <w:rPr>
+                <w:rFonts w:cstheme="minorHAnsi"/>
+                <w:color w:val="000000"/>
+              </w:rPr>
+              <w:t xml:space="preserve"> For example you may wish to increase the number of virtual processors (depending on your hardware) or adjust the amount of RAM allocated to this virtual machine. Read the “Recommended System Configuration” section above for tips about RAM allocation.</w:t>
             </w:r>
           </w:p>
           <w:p>
@@ -2229,30 +2188,20 @@
               <w:spacing w:after="200" w:line="276" w:lineRule="auto"/>
               <w:rPr>
                 <w:rFonts w:cstheme="minorHAnsi"/>
-                <w:color w:val="000000"/>
               </w:rPr>
             </w:pPr>
             <w:r>
               <w:rPr>
                 <w:rFonts w:cstheme="minorHAnsi"/>
-                <w:color w:val="000000"/>
-              </w:rPr>
-              <w:t xml:space="preserve">Optionally, you can right-click this virtual machine to configure various </w:t>
-            </w:r>
-            <w:r>
-              <w:rPr>
-                <w:rFonts w:cstheme="minorHAnsi"/>
                 <w:b/>
-                <w:color w:val="000000"/>
-              </w:rPr>
-              <w:t xml:space="preserve">Settings. </w:t>
-            </w:r>
-            <w:r>
-              <w:rPr>
-                <w:rFonts w:cstheme="minorHAnsi"/>
-                <w:color w:val="000000"/>
-              </w:rPr>
-              <w:t xml:space="preserve"> For example you may wish to increase the number of virtual processors (depending on your hardware) or adjust the amount of RAM allocated to this virtual machine. Read the “Recommended System Configuration” section above for tips about RAM allocation.</w:t>
+              </w:rPr>
+              <w:t>Start</w:t>
+            </w:r>
+            <w:r>
+              <w:rPr>
+                <w:rFonts w:cstheme="minorHAnsi"/>
+              </w:rPr>
+              <w:t xml:space="preserve"> the virtual image.</w:t>
             </w:r>
           </w:p>
           <w:p>
@@ -2270,15 +2219,34 @@
             <w:r>
               <w:rPr>
                 <w:rFonts w:cstheme="minorHAnsi"/>
+              </w:rPr>
+              <w:t xml:space="preserve">Once the machine starts, log in as </w:t>
+            </w:r>
+            <w:r>
+              <w:rPr>
+                <w:rFonts w:cstheme="minorHAnsi"/>
                 <w:b/>
               </w:rPr>
-              <w:t>Start</w:t>
-            </w:r>
-            <w:r>
-              <w:rPr>
-                <w:rFonts w:cstheme="minorHAnsi"/>
-              </w:rPr>
-              <w:t xml:space="preserve"> the virtual image.</w:t>
+              <w:t>Sachin</w:t>
+            </w:r>
+            <w:r>
+              <w:rPr>
+                <w:rFonts w:cstheme="minorHAnsi"/>
+              </w:rPr>
+              <w:t xml:space="preserve">. All passwords are </w:t>
+            </w:r>
+            <w:r>
+              <w:rPr>
+                <w:rFonts w:cstheme="minorHAnsi"/>
+                <w:b/>
+              </w:rPr>
+              <w:t>P2ssw0rd</w:t>
+            </w:r>
+            <w:r>
+              <w:rPr>
+                <w:rFonts w:cstheme="minorHAnsi"/>
+              </w:rPr>
+              <w:t>.</w:t>
             </w:r>
           </w:p>
           <w:p>
@@ -2297,52 +2265,6 @@
               <w:rPr>
                 <w:rFonts w:cstheme="minorHAnsi"/>
               </w:rPr>
-              <w:t xml:space="preserve">Once the machine starts, log in as </w:t>
-            </w:r>
-            <w:r>
-              <w:rPr>
-                <w:rFonts w:cstheme="minorHAnsi"/>
-                <w:b/>
-              </w:rPr>
-              <w:t>Sachin</w:t>
-            </w:r>
-            <w:r>
-              <w:rPr>
-                <w:rFonts w:cstheme="minorHAnsi"/>
-              </w:rPr>
-              <w:t xml:space="preserve">. All passwords are </w:t>
-            </w:r>
-            <w:r>
-              <w:rPr>
-                <w:rFonts w:cstheme="minorHAnsi"/>
-                <w:b/>
-              </w:rPr>
-              <w:t>P2ssw0rd</w:t>
-            </w:r>
-            <w:r>
-              <w:rPr>
-                <w:rFonts w:cstheme="minorHAnsi"/>
-              </w:rPr>
-              <w:t>.</w:t>
-            </w:r>
-          </w:p>
-          <w:p>
-            <w:pPr>
-              <w:pStyle w:val="ListParagraph"/>
-              <w:numPr>
-                <w:ilvl w:val="0"/>
-                <w:numId w:val="38"/>
-              </w:numPr>
-              <w:spacing w:after="200" w:line="276" w:lineRule="auto"/>
-              <w:rPr>
-                <w:rFonts w:cstheme="minorHAnsi"/>
-              </w:rPr>
-            </w:pPr>
-            <w:r>
-              <w:rPr>
-                <w:rFonts w:cstheme="minorHAnsi"/>
-              </w:rPr>
-              <w:lastRenderedPageBreak/>
               <w:t>After you login it may take a few minutes to finish the configuration install new drivers. Once done, you may be prompted to reboot.</w:t>
             </w:r>
           </w:p>
@@ -2560,6 +2482,7 @@
               <w:rPr>
                 <w:rFonts w:cstheme="minorHAnsi"/>
               </w:rPr>
+              <w:lastRenderedPageBreak/>
               <w:t>Your settings should resemble the following screenshot (the actual name of your external network may vary)</w:t>
             </w:r>
             <w:r>
@@ -2591,7 +2514,7 @@
                           </pic:cNvPicPr>
                         </pic:nvPicPr>
                         <pic:blipFill>
-                          <a:blip r:embed="rId10">
+                          <a:blip r:embed="rId8">
                             <a:extLst>
                               <a:ext uri="{28A0092B-C50C-407E-A947-70E740481C1C}">
                                 <a14:useLocalDpi xmlns:a14="http://schemas.microsoft.com/office/drawing/2010/main" val="0"/>
@@ -2729,7 +2652,20 @@
               <w:rPr>
                 <w:rFonts w:cstheme="minorHAnsi"/>
               </w:rPr>
-              <w:t>Typically, you can simply give the guest OS a few minutes in order to automatically activate the 180 day trial, but you can always double-check in the Control Panel.</w:t>
+              <w:t xml:space="preserve">Typically, you can simply give the guest OS a few minutes in order to automatically activate the 180 day trial, but you can always double-check in the </w:t>
+            </w:r>
+            <w:r>
+              <w:rPr>
+                <w:rFonts w:cstheme="minorHAnsi"/>
+                <w:b/>
+              </w:rPr>
+              <w:t>Control Panel</w:t>
+            </w:r>
+            <w:r>
+              <w:rPr>
+                <w:rFonts w:cstheme="minorHAnsi"/>
+              </w:rPr>
+              <w:t>.</w:t>
             </w:r>
           </w:p>
           <w:p>
@@ -2748,45 +2684,13 @@
               <w:rPr>
                 <w:rFonts w:cstheme="minorHAnsi"/>
               </w:rPr>
-              <w:t xml:space="preserve">From the Start menu, open the </w:t>
+              <w:t xml:space="preserve">Your virtual machine will now remain active for up to 180 days from this point in time. You can confirm this by looking at the bottom of the </w:t>
             </w:r>
             <w:r>
               <w:rPr>
                 <w:rFonts w:cstheme="minorHAnsi"/>
                 <w:b/>
               </w:rPr>
-              <w:t>Control Panel</w:t>
-            </w:r>
-            <w:r>
-              <w:rPr>
-                <w:rFonts w:cstheme="minorHAnsi"/>
-              </w:rPr>
-              <w:t>.</w:t>
-            </w:r>
-          </w:p>
-          <w:p>
-            <w:pPr>
-              <w:pStyle w:val="ListParagraph"/>
-              <w:numPr>
-                <w:ilvl w:val="0"/>
-                <w:numId w:val="39"/>
-              </w:numPr>
-              <w:spacing w:after="200" w:line="276" w:lineRule="auto"/>
-              <w:rPr>
-                <w:rFonts w:cstheme="minorHAnsi"/>
-              </w:rPr>
-            </w:pPr>
-            <w:r>
-              <w:rPr>
-                <w:rFonts w:cstheme="minorHAnsi"/>
-              </w:rPr>
-              <w:t xml:space="preserve">Double-click on the </w:t>
-            </w:r>
-            <w:r>
-              <w:rPr>
-                <w:rFonts w:cstheme="minorHAnsi"/>
-                <w:b/>
-              </w:rPr>
               <w:t>System</w:t>
             </w:r>
             <w:r>
@@ -2794,90 +2698,6 @@
                 <w:rFonts w:cstheme="minorHAnsi"/>
               </w:rPr>
               <w:t xml:space="preserve"> control panel applet.</w:t>
-            </w:r>
-          </w:p>
-          <w:p>
-            <w:pPr>
-              <w:pStyle w:val="ListParagraph"/>
-              <w:numPr>
-                <w:ilvl w:val="0"/>
-                <w:numId w:val="39"/>
-              </w:numPr>
-              <w:spacing w:after="200" w:line="276" w:lineRule="auto"/>
-              <w:rPr>
-                <w:rFonts w:cstheme="minorHAnsi"/>
-              </w:rPr>
-            </w:pPr>
-            <w:r>
-              <w:rPr>
-                <w:rFonts w:cstheme="minorHAnsi"/>
-              </w:rPr>
-              <w:t xml:space="preserve">If necessary, click on </w:t>
-            </w:r>
-            <w:r>
-              <w:rPr>
-                <w:rFonts w:cstheme="minorHAnsi"/>
-                <w:b/>
-              </w:rPr>
-              <w:t>Activate Windows Now</w:t>
-            </w:r>
-            <w:r>
-              <w:rPr>
-                <w:rFonts w:cstheme="minorHAnsi"/>
-              </w:rPr>
-              <w:t xml:space="preserve"> at the bottom of the System applet.</w:t>
-            </w:r>
-          </w:p>
-          <w:p>
-            <w:pPr>
-              <w:pStyle w:val="ListParagraph"/>
-              <w:numPr>
-                <w:ilvl w:val="0"/>
-                <w:numId w:val="39"/>
-              </w:numPr>
-              <w:spacing w:after="200" w:line="276" w:lineRule="auto"/>
-              <w:rPr>
-                <w:rFonts w:cstheme="minorHAnsi"/>
-              </w:rPr>
-            </w:pPr>
-            <w:r>
-              <w:rPr>
-                <w:rFonts w:cstheme="minorHAnsi"/>
-              </w:rPr>
-              <w:lastRenderedPageBreak/>
-              <w:t xml:space="preserve">Click on </w:t>
-            </w:r>
-            <w:r>
-              <w:rPr>
-                <w:rFonts w:cstheme="minorHAnsi"/>
-                <w:b/>
-              </w:rPr>
-              <w:t>Activate Windows online now</w:t>
-            </w:r>
-            <w:r>
-              <w:rPr>
-                <w:rFonts w:cstheme="minorHAnsi"/>
-              </w:rPr>
-              <w:t xml:space="preserve">. If you have successfully enabled Internet access for your virtual machine then this step should just take a few moments. </w:t>
-            </w:r>
-          </w:p>
-          <w:p>
-            <w:pPr>
-              <w:pStyle w:val="ListParagraph"/>
-              <w:numPr>
-                <w:ilvl w:val="0"/>
-                <w:numId w:val="39"/>
-              </w:numPr>
-              <w:spacing w:after="200" w:line="276" w:lineRule="auto"/>
-              <w:rPr>
-                <w:rFonts w:cstheme="minorHAnsi"/>
-              </w:rPr>
-            </w:pPr>
-            <w:r>
-              <w:rPr>
-                <w:rFonts w:cstheme="minorHAnsi"/>
-              </w:rPr>
-              <w:t>Your virtual machine will now remain active for up to 180 days from this point in time. You can confirm this by looking at the bottom of the System control panel applet.</w:t>
             </w:r>
           </w:p>
           <w:p>
@@ -2945,7 +2765,6 @@
                 <w:sz w:val="22"/>
                 <w:szCs w:val="22"/>
               </w:rPr>
-              <w:lastRenderedPageBreak/>
               <w:t>3. Configure an internal network adapter</w:t>
             </w:r>
           </w:p>
@@ -3087,6 +2906,7 @@
               <w:rPr>
                 <w:rFonts w:cstheme="minorHAnsi"/>
               </w:rPr>
+              <w:lastRenderedPageBreak/>
               <w:t>Your settings should resemble the following screenshot (the actual name of your internal network may vary)</w:t>
             </w:r>
             <w:r>
@@ -3118,7 +2938,7 @@
                           </pic:cNvPicPr>
                         </pic:nvPicPr>
                         <pic:blipFill>
-                          <a:blip r:embed="rId11">
+                          <a:blip r:embed="rId9">
                             <a:extLst>
                               <a:ext uri="{28A0092B-C50C-407E-A947-70E740481C1C}">
                                 <a14:useLocalDpi xmlns:a14="http://schemas.microsoft.com/office/drawing/2010/main" val="0"/>
@@ -3210,14 +3030,7 @@
               <w:rPr>
                 <w:rFonts w:cstheme="minorHAnsi"/>
               </w:rPr>
-              <w:t xml:space="preserve">of the virtual machine so that you can return to this state </w:t>
-            </w:r>
-            <w:r>
-              <w:rPr>
-                <w:rFonts w:cstheme="minorHAnsi"/>
-              </w:rPr>
-              <w:lastRenderedPageBreak/>
-              <w:t>later if you need to. See “</w:t>
+              <w:t>of the virtual machine so that you can return to this state later if you need to. See “</w:t>
             </w:r>
             <w:r>
               <w:rPr>
@@ -3247,40 +3060,28 @@
       <w:pPr>
         <w:pStyle w:val="Heading1"/>
       </w:pPr>
-      <w:bookmarkStart w:id="9" w:name="_Toc476079812"/>
+      <w:bookmarkStart w:id="8" w:name="_Toc476079812"/>
       <w:r>
         <w:lastRenderedPageBreak/>
-        <w:t xml:space="preserve">Working with </w:t>
-      </w:r>
-      <w:r>
-        <w:t>Checkpoints</w:t>
-      </w:r>
-      <w:bookmarkEnd w:id="9"/>
+        <w:t>Working with Checkpoints</w:t>
+      </w:r>
+      <w:bookmarkEnd w:id="8"/>
     </w:p>
     <w:p>
       <w:r>
-        <w:t>Hyper-V introduces the concept of “</w:t>
+        <w:t xml:space="preserve">Hyper-V introduces the concept of “checkpoints” which can be used to revert a virtual machine to a previous configuration state.  The hands-on-labs which were built for use with this virtual machine were tested for use with a “clean” state of the virtual machine; it is recommended that you restore to a clean </w:t>
+      </w:r>
+      <w:r>
+        <w:t>checkpoint</w:t>
+      </w:r>
+      <w:r>
+        <w:t xml:space="preserve"> </w:t>
+      </w:r>
+      <w:r>
+        <w:t xml:space="preserve">before you start each hands-on-lab.  As delivered, this virtual machine does not include any </w:t>
       </w:r>
       <w:r>
         <w:t>checkpoints</w:t>
-      </w:r>
-      <w:r>
-        <w:t xml:space="preserve">” which can be used to revert a virtual machine to a previous configuration state.  The hands-on-labs which were built for use with this virtual machine were tested for use with a “clean” state of the virtual machine; it is recommended that you restore to a clean </w:t>
-      </w:r>
-      <w:r>
-        <w:t>checkpoint</w:t>
-      </w:r>
-      <w:r>
-        <w:t xml:space="preserve"> </w:t>
-      </w:r>
-      <w:r>
-        <w:t xml:space="preserve">before you start each hands-on-lab.  As delivered, this virtual machine does not include any </w:t>
-      </w:r>
-      <w:r>
-        <w:t>checkpoint</w:t>
-      </w:r>
-      <w:r>
-        <w:t>s</w:t>
       </w:r>
       <w:r>
         <w:t>.</w:t>
@@ -3496,16 +3297,14 @@
               </w:numPr>
             </w:pPr>
             <w:r>
+              <w:lastRenderedPageBreak/>
               <w:t xml:space="preserve">(optional) Right-click a </w:t>
             </w:r>
             <w:r>
               <w:t>checkpoint</w:t>
             </w:r>
             <w:r>
-              <w:t xml:space="preserve"> </w:t>
-            </w:r>
-            <w:r>
-              <w:t>to rename it.</w:t>
+              <w:t xml:space="preserve"> to rename it.</w:t>
             </w:r>
           </w:p>
         </w:tc>
@@ -3530,6 +3329,7 @@
               </w:numPr>
             </w:pPr>
             <w:r>
+              <w:lastRenderedPageBreak/>
               <w:t xml:space="preserve">Apply a </w:t>
             </w:r>
             <w:r>
@@ -3576,10 +3376,7 @@
               <w:t>checkpoint</w:t>
             </w:r>
             <w:r>
-              <w:t xml:space="preserve"> </w:t>
-            </w:r>
-            <w:r>
-              <w:t xml:space="preserve">you wish to use, and choose Apply.  You will be prompted to save the current state as a </w:t>
+              <w:t xml:space="preserve"> you wish to use, and choose Apply.  You will be prompted to save the current state as a </w:t>
             </w:r>
             <w:r>
               <w:t>checkpoint</w:t>
@@ -3595,32 +3392,32 @@
       <w:pPr>
         <w:pStyle w:val="Heading1"/>
       </w:pPr>
-      <w:bookmarkStart w:id="10" w:name="_Toc476079813"/>
+      <w:bookmarkStart w:id="9" w:name="_Toc476079813"/>
       <w:r>
         <w:t>Date and Time</w:t>
+      </w:r>
+      <w:bookmarkEnd w:id="9"/>
+    </w:p>
+    <w:p>
+      <w:r>
+        <w:t>Previous versions of this virtual machine were hard-coded to boot up with a specific demo date that was in the past. This updated version of the virtual machine will match the real-world date and time by default, eliminating many of the headaches associated with being disconnected from the real-world date. Only one lab requires the date to be set specifically to a certain demo date (the Agile Planning and Portfolio Management lab), and instructions for how to do this are provided at the beginning of that lab.</w:t>
+      </w:r>
+    </w:p>
+    <w:p>
+      <w:pPr>
+        <w:pStyle w:val="Heading1"/>
+      </w:pPr>
+      <w:bookmarkStart w:id="10" w:name="_Toc476079814"/>
+      <w:r>
+        <w:t>Feedback</w:t>
       </w:r>
       <w:bookmarkEnd w:id="10"/>
     </w:p>
     <w:p>
       <w:r>
-        <w:t>Previous versions of this virtual machine were hard-coded to boot up with a specific demo date that was in the past. This updated version of the virtual machine will match the real-world date and time by default, eliminating many of the headaches associated with being disconnected from the real-world date. Only one lab requires the date to be set specifically to a certain demo date (the Agile Planning and Portfolio Management lab), and instructions for how to do this are provided at the beginning of that lab.</w:t>
-      </w:r>
-    </w:p>
-    <w:p>
-      <w:pPr>
-        <w:pStyle w:val="Heading1"/>
-      </w:pPr>
-      <w:bookmarkStart w:id="11" w:name="_Toc476079814"/>
-      <w:r>
-        <w:t>Feedback</w:t>
-      </w:r>
-      <w:bookmarkEnd w:id="11"/>
-    </w:p>
-    <w:p>
-      <w:r>
         <w:t xml:space="preserve">If you have comments or general feedback, please e-mail </w:t>
       </w:r>
-      <w:hyperlink r:id="rId12" w:history="1">
+      <w:hyperlink r:id="rId10" w:history="1">
         <w:r>
           <w:rPr>
             <w:rStyle w:val="Hyperlink"/>
@@ -3631,6 +3428,8 @@
       <w:r>
         <w:t>.</w:t>
       </w:r>
+      <w:bookmarkStart w:id="11" w:name="_GoBack"/>
+      <w:bookmarkEnd w:id="11"/>
     </w:p>
     <w:sectPr>
       <w:pgSz w:w="12240" w:h="15840"/>
@@ -8031,15 +7830,6 @@
   </w:num>
   <w:num w:numId="37">
     <w:abstractNumId w:val="4"/>
-    <w:lvlOverride w:ilvl="0"/>
-    <w:lvlOverride w:ilvl="1"/>
-    <w:lvlOverride w:ilvl="2"/>
-    <w:lvlOverride w:ilvl="3"/>
-    <w:lvlOverride w:ilvl="4"/>
-    <w:lvlOverride w:ilvl="5"/>
-    <w:lvlOverride w:ilvl="6"/>
-    <w:lvlOverride w:ilvl="7"/>
-    <w:lvlOverride w:ilvl="8"/>
   </w:num>
   <w:num w:numId="38">
     <w:abstractNumId w:val="22"/>
@@ -8624,6 +8414,7 @@
   <w:style w:type="character" w:default="1" w:styleId="DefaultParagraphFont">
     <w:name w:val="Default Paragraph Font"/>
     <w:uiPriority w:val="1"/>
+    <w:semiHidden/>
     <w:unhideWhenUsed/>
   </w:style>
   <w:style w:type="table" w:default="1" w:styleId="TableNormal">

</xml_diff>